<commit_message>
Dodanie minutnika oraz poprawa wygladu
</commit_message>
<xml_diff>
--- a/Harmonogram projektu.docx
+++ b/Harmonogram projektu.docx
@@ -46,167 +46,181 @@
           <w:szCs w:val="32"/>
         </w:rPr>
       </w:pPr>
-    </w:p>
-    <w:p>
-      <w:pPr>
-        <w:rPr>
-          <w:b/>
-          <w:sz w:val="32"/>
-          <w:szCs w:val="32"/>
-        </w:rPr>
-      </w:pPr>
-      <w:r>
-        <w:rPr>
-          <w:b/>
-          <w:sz w:val="32"/>
-          <w:szCs w:val="32"/>
-        </w:rPr>
-        <w:t>Wstęp:</w:t>
-      </w:r>
-    </w:p>
-    <w:p>
-      <w:pPr>
-        <w:pStyle w:val="ListParagraph"/>
-        <w:numPr>
-          <w:ilvl w:val="0"/>
-          <w:numId w:val="1"/>
-        </w:numPr>
-        <w:rPr>
-          <w:sz w:val="32"/>
-          <w:szCs w:val="32"/>
-        </w:rPr>
-      </w:pPr>
-      <w:r>
-        <w:rPr>
-          <w:sz w:val="32"/>
-          <w:szCs w:val="32"/>
-        </w:rPr>
-        <w:t>Założenie repozytorium do przechowywania postępów projektu</w:t>
-      </w:r>
-    </w:p>
-    <w:p>
-      <w:pPr>
-        <w:pStyle w:val="ListParagraph"/>
-        <w:numPr>
-          <w:ilvl w:val="0"/>
-          <w:numId w:val="1"/>
-        </w:numPr>
-        <w:rPr>
-          <w:sz w:val="32"/>
-          <w:szCs w:val="32"/>
-        </w:rPr>
-      </w:pPr>
-      <w:r>
-        <w:rPr>
-          <w:sz w:val="32"/>
-          <w:szCs w:val="32"/>
-        </w:rPr>
-        <w:t>Konfiguracja i przygotowanie środowiska pracy projektu</w:t>
-      </w:r>
-      <w:r>
-        <w:rPr>
-          <w:sz w:val="32"/>
-          <w:szCs w:val="32"/>
-        </w:rPr>
-        <w:t>(PHP, XAMPP)</w:t>
-      </w:r>
-    </w:p>
-    <w:p>
-      <w:pPr>
-        <w:rPr>
-          <w:b/>
-          <w:sz w:val="32"/>
-          <w:szCs w:val="32"/>
-        </w:rPr>
-      </w:pPr>
-      <w:r>
-        <w:rPr>
-          <w:b/>
-          <w:sz w:val="32"/>
-          <w:szCs w:val="32"/>
-        </w:rPr>
-        <w:t>Autoryzacja:</w:t>
-      </w:r>
-    </w:p>
-    <w:p>
-      <w:pPr>
-        <w:pStyle w:val="ListParagraph"/>
-        <w:numPr>
-          <w:ilvl w:val="0"/>
-          <w:numId w:val="1"/>
-        </w:numPr>
-        <w:rPr>
-          <w:sz w:val="32"/>
-          <w:szCs w:val="32"/>
-        </w:rPr>
-      </w:pPr>
-      <w:r>
-        <w:rPr>
-          <w:sz w:val="32"/>
-          <w:szCs w:val="32"/>
-        </w:rPr>
-        <w:t xml:space="preserve">Stworzenie strony projektu i podstawowych elementów dotyczących </w:t>
-      </w:r>
-      <w:r>
-        <w:rPr>
-          <w:sz w:val="32"/>
-          <w:szCs w:val="32"/>
-        </w:rPr>
-        <w:t>rejestracji</w:t>
-      </w:r>
-      <w:r>
-        <w:rPr>
-          <w:sz w:val="32"/>
-          <w:szCs w:val="32"/>
-        </w:rPr>
-        <w:t>.</w:t>
-      </w:r>
-    </w:p>
-    <w:p>
-      <w:pPr>
-        <w:pStyle w:val="ListParagraph"/>
-        <w:numPr>
-          <w:ilvl w:val="0"/>
-          <w:numId w:val="1"/>
-        </w:numPr>
-        <w:rPr>
-          <w:sz w:val="32"/>
-          <w:szCs w:val="32"/>
-        </w:rPr>
-      </w:pPr>
-      <w:r>
-        <w:rPr>
-          <w:sz w:val="32"/>
-          <w:szCs w:val="32"/>
-        </w:rPr>
-        <w:t xml:space="preserve">Stworzenie systemu </w:t>
-      </w:r>
-      <w:r>
-        <w:rPr>
-          <w:sz w:val="32"/>
-          <w:szCs w:val="32"/>
-        </w:rPr>
-        <w:t>rejestracji do panelu</w:t>
-      </w:r>
       <w:bookmarkStart w:id="0" w:name="_GoBack"/>
       <w:bookmarkEnd w:id="0"/>
     </w:p>
     <w:p>
       <w:pPr>
-        <w:pStyle w:val="ListParagraph"/>
-        <w:numPr>
-          <w:ilvl w:val="0"/>
-          <w:numId w:val="1"/>
-        </w:numPr>
-        <w:rPr>
-          <w:sz w:val="32"/>
-          <w:szCs w:val="32"/>
-        </w:rPr>
-      </w:pPr>
-      <w:r>
-        <w:rPr>
-          <w:sz w:val="32"/>
-          <w:szCs w:val="32"/>
+        <w:rPr>
+          <w:b/>
+          <w:sz w:val="32"/>
+          <w:szCs w:val="32"/>
+        </w:rPr>
+      </w:pPr>
+      <w:r>
+        <w:rPr>
+          <w:b/>
+          <w:sz w:val="32"/>
+          <w:szCs w:val="32"/>
+        </w:rPr>
+        <w:t>Wstęp:</w:t>
+      </w:r>
+    </w:p>
+    <w:p>
+      <w:pPr>
+        <w:pStyle w:val="ListParagraph"/>
+        <w:numPr>
+          <w:ilvl w:val="0"/>
+          <w:numId w:val="1"/>
+        </w:numPr>
+        <w:rPr>
+          <w:sz w:val="32"/>
+          <w:szCs w:val="32"/>
+          <w:highlight w:val="green"/>
+        </w:rPr>
+      </w:pPr>
+      <w:r>
+        <w:rPr>
+          <w:sz w:val="32"/>
+          <w:szCs w:val="32"/>
+          <w:highlight w:val="green"/>
+        </w:rPr>
+        <w:t>Założenie repozytorium do przechowywania postępów projektu</w:t>
+      </w:r>
+    </w:p>
+    <w:p>
+      <w:pPr>
+        <w:pStyle w:val="ListParagraph"/>
+        <w:numPr>
+          <w:ilvl w:val="0"/>
+          <w:numId w:val="1"/>
+        </w:numPr>
+        <w:rPr>
+          <w:sz w:val="32"/>
+          <w:szCs w:val="32"/>
+          <w:highlight w:val="green"/>
+        </w:rPr>
+      </w:pPr>
+      <w:r>
+        <w:rPr>
+          <w:sz w:val="32"/>
+          <w:szCs w:val="32"/>
+          <w:highlight w:val="green"/>
+        </w:rPr>
+        <w:t>Konfiguracja i przygotowanie środowiska pracy projektu</w:t>
+      </w:r>
+      <w:r>
+        <w:rPr>
+          <w:sz w:val="32"/>
+          <w:szCs w:val="32"/>
+          <w:highlight w:val="green"/>
+        </w:rPr>
+        <w:t>(PHP, XAMPP)</w:t>
+      </w:r>
+    </w:p>
+    <w:p>
+      <w:pPr>
+        <w:rPr>
+          <w:b/>
+          <w:sz w:val="32"/>
+          <w:szCs w:val="32"/>
+        </w:rPr>
+      </w:pPr>
+      <w:r>
+        <w:rPr>
+          <w:b/>
+          <w:sz w:val="32"/>
+          <w:szCs w:val="32"/>
+        </w:rPr>
+        <w:t>Autoryzacja:</w:t>
+      </w:r>
+    </w:p>
+    <w:p>
+      <w:pPr>
+        <w:pStyle w:val="ListParagraph"/>
+        <w:numPr>
+          <w:ilvl w:val="0"/>
+          <w:numId w:val="1"/>
+        </w:numPr>
+        <w:rPr>
+          <w:sz w:val="32"/>
+          <w:szCs w:val="32"/>
+          <w:highlight w:val="green"/>
+        </w:rPr>
+      </w:pPr>
+      <w:r>
+        <w:rPr>
+          <w:sz w:val="32"/>
+          <w:szCs w:val="32"/>
+          <w:highlight w:val="green"/>
+        </w:rPr>
+        <w:t xml:space="preserve">Stworzenie strony projektu i podstawowych elementów dotyczących </w:t>
+      </w:r>
+      <w:r>
+        <w:rPr>
+          <w:sz w:val="32"/>
+          <w:szCs w:val="32"/>
+          <w:highlight w:val="green"/>
+        </w:rPr>
+        <w:t>rejestracji</w:t>
+      </w:r>
+      <w:r>
+        <w:rPr>
+          <w:sz w:val="32"/>
+          <w:szCs w:val="32"/>
+          <w:highlight w:val="green"/>
+        </w:rPr>
+        <w:t>.</w:t>
+      </w:r>
+    </w:p>
+    <w:p>
+      <w:pPr>
+        <w:pStyle w:val="ListParagraph"/>
+        <w:numPr>
+          <w:ilvl w:val="0"/>
+          <w:numId w:val="1"/>
+        </w:numPr>
+        <w:rPr>
+          <w:sz w:val="32"/>
+          <w:szCs w:val="32"/>
+          <w:highlight w:val="green"/>
+        </w:rPr>
+      </w:pPr>
+      <w:r>
+        <w:rPr>
+          <w:sz w:val="32"/>
+          <w:szCs w:val="32"/>
+          <w:highlight w:val="green"/>
+        </w:rPr>
+        <w:t xml:space="preserve">Stworzenie systemu </w:t>
+      </w:r>
+      <w:r>
+        <w:rPr>
+          <w:sz w:val="32"/>
+          <w:szCs w:val="32"/>
+          <w:highlight w:val="green"/>
+        </w:rPr>
+        <w:t>rejestracji do panelu</w:t>
+      </w:r>
+    </w:p>
+    <w:p>
+      <w:pPr>
+        <w:pStyle w:val="ListParagraph"/>
+        <w:numPr>
+          <w:ilvl w:val="0"/>
+          <w:numId w:val="1"/>
+        </w:numPr>
+        <w:rPr>
+          <w:sz w:val="32"/>
+          <w:szCs w:val="32"/>
+          <w:highlight w:val="green"/>
+        </w:rPr>
+      </w:pPr>
+      <w:r>
+        <w:rPr>
+          <w:sz w:val="32"/>
+          <w:szCs w:val="32"/>
+          <w:highlight w:val="green"/>
         </w:rPr>
         <w:t>Połączenie z bazą danych, dodawanie rekordów na PHPMyAdmin</w:t>
       </w:r>
@@ -221,14 +235,32 @@
         <w:rPr>
           <w:sz w:val="32"/>
           <w:szCs w:val="32"/>
-        </w:rPr>
-      </w:pPr>
-      <w:r>
-        <w:rPr>
-          <w:sz w:val="32"/>
-          <w:szCs w:val="32"/>
-        </w:rPr>
-        <w:t>Haszowanie haseł rejestracji, utworzenie tabel i klas</w:t>
+          <w:highlight w:val="green"/>
+        </w:rPr>
+      </w:pPr>
+      <w:r>
+        <w:rPr>
+          <w:sz w:val="32"/>
+          <w:szCs w:val="32"/>
+          <w:highlight w:val="green"/>
+        </w:rPr>
+        <w:t>Haszowanie haseł rejestracji, utworzenie tabel</w:t>
+      </w:r>
+      <w:r>
+        <w:rPr>
+          <w:sz w:val="32"/>
+          <w:szCs w:val="32"/>
+          <w:highlight w:val="green"/>
+        </w:rPr>
+        <w:t>i</w:t>
+      </w:r>
+      <w:r>
+        <w:rPr>
+          <w:sz w:val="32"/>
+          <w:szCs w:val="32"/>
+          <w:highlight w:val="green"/>
+        </w:rPr>
+        <w:t xml:space="preserve"> i klas</w:t>
       </w:r>
     </w:p>
     <w:p>
@@ -264,6 +296,7 @@
         <w:rPr>
           <w:sz w:val="32"/>
           <w:szCs w:val="32"/>
+          <w:highlight w:val="green"/>
         </w:rPr>
         <w:t xml:space="preserve">Utworzenie </w:t>
       </w:r>
@@ -271,6 +304,7 @@
         <w:rPr>
           <w:sz w:val="32"/>
           <w:szCs w:val="32"/>
+          <w:highlight w:val="green"/>
         </w:rPr>
         <w:t>logowania do panelu – część 1</w:t>
       </w:r>
@@ -291,26 +325,37 @@
         <w:rPr>
           <w:sz w:val="32"/>
           <w:szCs w:val="32"/>
+          <w:highlight w:val="red"/>
         </w:rPr>
         <w:t>Utworzenie logowania do panelu – GUI panelu</w:t>
       </w:r>
-    </w:p>
-    <w:p>
-      <w:pPr>
-        <w:pStyle w:val="ListParagraph"/>
-        <w:numPr>
-          <w:ilvl w:val="0"/>
-          <w:numId w:val="1"/>
-        </w:numPr>
-        <w:rPr>
-          <w:sz w:val="32"/>
-          <w:szCs w:val="32"/>
-        </w:rPr>
-      </w:pPr>
-      <w:r>
-        <w:rPr>
-          <w:sz w:val="32"/>
-          <w:szCs w:val="32"/>
+      <w:r>
+        <w:rPr>
+          <w:sz w:val="32"/>
+          <w:szCs w:val="32"/>
+          <w:highlight w:val="red"/>
+        </w:rPr>
+        <w:t xml:space="preserve"> do 7</w:t>
+      </w:r>
+    </w:p>
+    <w:p>
+      <w:pPr>
+        <w:pStyle w:val="ListParagraph"/>
+        <w:numPr>
+          <w:ilvl w:val="0"/>
+          <w:numId w:val="1"/>
+        </w:numPr>
+        <w:rPr>
+          <w:sz w:val="32"/>
+          <w:szCs w:val="32"/>
+          <w:highlight w:val="green"/>
+        </w:rPr>
+      </w:pPr>
+      <w:r>
+        <w:rPr>
+          <w:sz w:val="32"/>
+          <w:szCs w:val="32"/>
+          <w:highlight w:val="green"/>
         </w:rPr>
         <w:t>Przekazywanie</w:t>
       </w:r>
@@ -318,6 +363,7 @@
         <w:rPr>
           <w:sz w:val="32"/>
           <w:szCs w:val="32"/>
+          <w:highlight w:val="green"/>
         </w:rPr>
         <w:t xml:space="preserve"> informacji z bazy danych do aplikacji</w:t>
       </w:r>
@@ -325,6 +371,7 @@
         <w:rPr>
           <w:sz w:val="32"/>
           <w:szCs w:val="32"/>
+          <w:highlight w:val="green"/>
         </w:rPr>
         <w:t>(dodawanie rekordów, nowych tabel)</w:t>
       </w:r>
@@ -332,6 +379,7 @@
         <w:rPr>
           <w:sz w:val="32"/>
           <w:szCs w:val="32"/>
+          <w:highlight w:val="green"/>
         </w:rPr>
         <w:t>.</w:t>
       </w:r>
@@ -346,12 +394,14 @@
         <w:rPr>
           <w:sz w:val="32"/>
           <w:szCs w:val="32"/>
-        </w:rPr>
-      </w:pPr>
-      <w:r>
-        <w:rPr>
-          <w:sz w:val="32"/>
-          <w:szCs w:val="32"/>
+          <w:highlight w:val="green"/>
+        </w:rPr>
+      </w:pPr>
+      <w:r>
+        <w:rPr>
+          <w:sz w:val="32"/>
+          <w:szCs w:val="32"/>
+          <w:highlight w:val="green"/>
         </w:rPr>
         <w:t>Opracowanie logiki działania i pobierania rekordów z bazy</w:t>
       </w:r>
@@ -390,6 +440,7 @@
         <w:rPr>
           <w:sz w:val="32"/>
           <w:szCs w:val="32"/>
+          <w:highlight w:val="green"/>
         </w:rPr>
         <w:t>Możliwość konfiguracji lotów przez dyspozytora</w:t>
       </w:r>
@@ -405,12 +456,14 @@
         <w:rPr>
           <w:sz w:val="32"/>
           <w:szCs w:val="32"/>
-        </w:rPr>
-      </w:pPr>
-      <w:r>
-        <w:rPr>
-          <w:sz w:val="32"/>
-          <w:szCs w:val="32"/>
+          <w:highlight w:val="green"/>
+        </w:rPr>
+      </w:pPr>
+      <w:r>
+        <w:rPr>
+          <w:sz w:val="32"/>
+          <w:szCs w:val="32"/>
+          <w:highlight w:val="green"/>
         </w:rPr>
         <w:t>Dodanie czasu określającego aktualne loty, dostępne samoloty itd.</w:t>
       </w:r>
@@ -432,6 +485,7 @@
         <w:rPr>
           <w:sz w:val="32"/>
           <w:szCs w:val="32"/>
+          <w:highlight w:val="green"/>
         </w:rPr>
         <w:t>Dodawanie nowych samolotów, zaktualizowanie bazy danych przez użytkownika.</w:t>
       </w:r>
@@ -465,12 +519,14 @@
         <w:rPr>
           <w:sz w:val="32"/>
           <w:szCs w:val="32"/>
-        </w:rPr>
-      </w:pPr>
-      <w:r>
-        <w:rPr>
-          <w:sz w:val="32"/>
-          <w:szCs w:val="32"/>
+          <w:highlight w:val="red"/>
+        </w:rPr>
+      </w:pPr>
+      <w:r>
+        <w:rPr>
+          <w:sz w:val="32"/>
+          <w:szCs w:val="32"/>
+          <w:highlight w:val="red"/>
         </w:rPr>
         <w:t>Nowe funkcjonalności związane z obsługą lotów</w:t>
       </w:r>
@@ -478,6 +534,7 @@
         <w:rPr>
           <w:sz w:val="32"/>
           <w:szCs w:val="32"/>
+          <w:highlight w:val="red"/>
         </w:rPr>
         <w:t>, panel klientów.</w:t>
       </w:r>
@@ -493,8 +550,40 @@
         <w:rPr>
           <w:sz w:val="32"/>
           <w:szCs w:val="32"/>
-        </w:rPr>
-      </w:pPr>
+          <w:highlight w:val="green"/>
+        </w:rPr>
+      </w:pPr>
+      <w:r>
+        <w:rPr>
+          <w:sz w:val="32"/>
+          <w:szCs w:val="32"/>
+          <w:highlight w:val="green"/>
+        </w:rPr>
+        <w:t>Poprawa wyglądu strony</w:t>
+      </w:r>
+    </w:p>
+    <w:p>
+      <w:pPr>
+        <w:pStyle w:val="ListParagraph"/>
+        <w:numPr>
+          <w:ilvl w:val="0"/>
+          <w:numId w:val="1"/>
+        </w:numPr>
+        <w:ind w:left="851" w:hanging="491"/>
+        <w:rPr>
+          <w:sz w:val="32"/>
+          <w:szCs w:val="32"/>
+          <w:highlight w:val="red"/>
+        </w:rPr>
+      </w:pPr>
+      <w:r>
+        <w:rPr>
+          <w:sz w:val="32"/>
+          <w:szCs w:val="32"/>
+          <w:highlight w:val="red"/>
+        </w:rPr>
+        <w:t>Połączenie timera z bazą danych projektu</w:t>
+      </w:r>
     </w:p>
     <w:sectPr>
       <w:pgSz w:w="11906" w:h="16838"/>
@@ -518,7 +607,7 @@
       <w:lvlText w:val="%1."/>
       <w:lvlJc w:val="left"/>
       <w:pPr>
-        <w:ind w:left="720" w:hanging="360"/>
+        <w:ind w:left="643" w:hanging="360"/>
       </w:pPr>
       <w:rPr>
         <w:rFonts w:hint="default"/>
@@ -530,7 +619,7 @@
       <w:lvlText w:val="%2."/>
       <w:lvlJc w:val="left"/>
       <w:pPr>
-        <w:ind w:left="1440" w:hanging="360"/>
+        <w:ind w:left="1439" w:hanging="360"/>
       </w:pPr>
     </w:lvl>
     <w:lvl w:ilvl="2" w:tplc="0415001B" w:tentative="1">
@@ -539,7 +628,7 @@
       <w:lvlText w:val="%3."/>
       <w:lvlJc w:val="right"/>
       <w:pPr>
-        <w:ind w:left="2160" w:hanging="180"/>
+        <w:ind w:left="2159" w:hanging="180"/>
       </w:pPr>
     </w:lvl>
     <w:lvl w:ilvl="3" w:tplc="0415000F" w:tentative="1">
@@ -548,7 +637,7 @@
       <w:lvlText w:val="%4."/>
       <w:lvlJc w:val="left"/>
       <w:pPr>
-        <w:ind w:left="2880" w:hanging="360"/>
+        <w:ind w:left="2879" w:hanging="360"/>
       </w:pPr>
     </w:lvl>
     <w:lvl w:ilvl="4" w:tplc="04150019" w:tentative="1">
@@ -557,7 +646,7 @@
       <w:lvlText w:val="%5."/>
       <w:lvlJc w:val="left"/>
       <w:pPr>
-        <w:ind w:left="3600" w:hanging="360"/>
+        <w:ind w:left="3599" w:hanging="360"/>
       </w:pPr>
     </w:lvl>
     <w:lvl w:ilvl="5" w:tplc="0415001B" w:tentative="1">
@@ -566,7 +655,7 @@
       <w:lvlText w:val="%6."/>
       <w:lvlJc w:val="right"/>
       <w:pPr>
-        <w:ind w:left="4320" w:hanging="180"/>
+        <w:ind w:left="4319" w:hanging="180"/>
       </w:pPr>
     </w:lvl>
     <w:lvl w:ilvl="6" w:tplc="0415000F" w:tentative="1">
@@ -575,7 +664,7 @@
       <w:lvlText w:val="%7."/>
       <w:lvlJc w:val="left"/>
       <w:pPr>
-        <w:ind w:left="5040" w:hanging="360"/>
+        <w:ind w:left="5039" w:hanging="360"/>
       </w:pPr>
     </w:lvl>
     <w:lvl w:ilvl="7" w:tplc="04150019" w:tentative="1">
@@ -584,7 +673,7 @@
       <w:lvlText w:val="%8."/>
       <w:lvlJc w:val="left"/>
       <w:pPr>
-        <w:ind w:left="5760" w:hanging="360"/>
+        <w:ind w:left="5759" w:hanging="360"/>
       </w:pPr>
     </w:lvl>
     <w:lvl w:ilvl="8" w:tplc="0415001B" w:tentative="1">
@@ -593,7 +682,7 @@
       <w:lvlText w:val="%9."/>
       <w:lvlJc w:val="right"/>
       <w:pPr>
-        <w:ind w:left="6480" w:hanging="180"/>
+        <w:ind w:left="6479" w:hanging="180"/>
       </w:pPr>
     </w:lvl>
   </w:abstractNum>

</xml_diff>